<commit_message>
Personalización de pop-ups de errores. Manejo visual de excepciones.
</commit_message>
<xml_diff>
--- a/docs/Estudio de Factibilidad.docx
+++ b/docs/Estudio de Factibilidad.docx
@@ -1,6 +1,6 @@
 
 <file path=word/document.xml><?xml version="1.0" encoding="utf-8"?>
-<w:document xmlns:wpc="http://schemas.microsoft.com/office/word/2010/wordprocessingCanvas" xmlns:mo="http://schemas.microsoft.com/office/mac/office/2008/main" xmlns:mc="http://schemas.openxmlformats.org/markup-compatibility/2006" xmlns:mv="urn:schemas-microsoft-com:mac:vml" xmlns:o="urn:schemas-microsoft-com:office:office" xmlns:r="http://schemas.openxmlformats.org/officeDocument/2006/relationships" xmlns:m="http://schemas.openxmlformats.org/officeDocument/2006/math" xmlns:v="urn:schemas-microsoft-com:vml" xmlns:wp14="http://schemas.microsoft.com/office/word/2010/wordprocessingDrawing" xmlns:wp="http://schemas.openxmlformats.org/drawingml/2006/wordprocessingDrawing" xmlns:w10="urn:schemas-microsoft-com:office:word" xmlns:w="http://schemas.openxmlformats.org/wordprocessingml/2006/main" xmlns:w14="http://schemas.microsoft.com/office/word/2010/wordml" xmlns:w15="http://schemas.microsoft.com/office/word/2012/wordml" xmlns:wpg="http://schemas.microsoft.com/office/word/2010/wordprocessingGroup" xmlns:wpi="http://schemas.microsoft.com/office/word/2010/wordprocessingInk" xmlns:wne="http://schemas.microsoft.com/office/word/2006/wordml" xmlns:wps="http://schemas.microsoft.com/office/word/2010/wordprocessingShape" mc:Ignorable="w14 w15 wp14 mv">
+<w:document xmlns:wpc="http://schemas.microsoft.com/office/word/2010/wordprocessingCanvas" xmlns:cx="http://schemas.microsoft.com/office/drawing/2014/chartex" xmlns:cx1="http://schemas.microsoft.com/office/drawing/2015/9/8/chartex" xmlns:cx2="http://schemas.microsoft.com/office/drawing/2015/10/21/chartex" xmlns:mc="http://schemas.openxmlformats.org/markup-compatibility/2006" xmlns:o="urn:schemas-microsoft-com:office:office" xmlns:r="http://schemas.openxmlformats.org/officeDocument/2006/relationships" xmlns:m="http://schemas.openxmlformats.org/officeDocument/2006/math" xmlns:v="urn:schemas-microsoft-com:vml" xmlns:wp14="http://schemas.microsoft.com/office/word/2010/wordprocessingDrawing" xmlns:wp="http://schemas.openxmlformats.org/drawingml/2006/wordprocessingDrawing" xmlns:w10="urn:schemas-microsoft-com:office:word" xmlns:w="http://schemas.openxmlformats.org/wordprocessingml/2006/main" xmlns:w14="http://schemas.microsoft.com/office/word/2010/wordml" xmlns:w15="http://schemas.microsoft.com/office/word/2012/wordml" xmlns:w16se="http://schemas.microsoft.com/office/word/2015/wordml/symex" xmlns:wpg="http://schemas.microsoft.com/office/word/2010/wordprocessingGroup" xmlns:wpi="http://schemas.microsoft.com/office/word/2010/wordprocessingInk" xmlns:wne="http://schemas.microsoft.com/office/word/2006/wordml" xmlns:wps="http://schemas.microsoft.com/office/word/2010/wordprocessingShape" mc:Ignorable="w14 w15 w16se wp14">
   <w:body>
     <w:tbl>
       <w:tblPr>
@@ -58,7 +58,7 @@
                   <v:imagedata r:id="rId8" o:title=""/>
                   <w10:wrap type="square" anchorx="margin" anchory="margin"/>
                 </v:shape>
-                <o:OLEObject Type="Embed" ProgID="PBrush" ShapeID="_x0000_s1026" DrawAspect="Content" ObjectID="_1518814278" r:id="rId9"/>
+                <o:OLEObject Type="Embed" ProgID="PBrush" ShapeID="_x0000_s1026" DrawAspect="Content" ObjectID="_1525712079" r:id="rId9"/>
               </w:object>
             </w:r>
             <w:sdt>
@@ -380,7 +380,7 @@
                     </wp:anchor>
                   </w:drawing>
                 </mc:Choice>
-                <mc:Fallback xmlns:w16se="http://schemas.microsoft.com/office/word/2015/wordml/symex" xmlns:cx2="http://schemas.microsoft.com/office/drawing/2015/10/21/chartex" xmlns:cx1="http://schemas.microsoft.com/office/drawing/2015/9/8/chartex" xmlns:cx="http://schemas.microsoft.com/office/drawing/2014/chartex">
+                <mc:Fallback xmlns:mv="urn:schemas-microsoft-com:mac:vml" xmlns:mo="http://schemas.microsoft.com/office/mac/office/2008/main">
                   <w:pict>
                     <v:shapetype w14:anchorId="21819FDA" id="_x0000_t202" coordsize="21600,21600" o:spt="202" path="m,l,21600r21600,l21600,xe">
                       <v:stroke joinstyle="miter"/>
@@ -531,7 +531,15 @@
                   <w:t>Managua,</w:t>
                 </w:r>
                 <w:r>
-                  <w:t xml:space="preserve"> 04 de Marzo </w:t>
+                  <w:t xml:space="preserve"> 04 de </w:t>
+                </w:r>
+                <w:proofErr w:type="gramStart"/>
+                <w:r>
+                  <w:t>Marzo</w:t>
+                </w:r>
+                <w:proofErr w:type="gramEnd"/>
+                <w:r>
+                  <w:t xml:space="preserve"> </w:t>
                 </w:r>
                 <w:r>
                   <w:t>del 2016</w:t>
@@ -808,9 +816,11 @@
       <w:r>
         <w:t xml:space="preserve">Logrando implementar este sistema, se podrán reemplazar antiguos sistemas de gestión de control de estudiantes tales como </w:t>
       </w:r>
+      <w:proofErr w:type="spellStart"/>
       <w:r>
         <w:t>Class</w:t>
       </w:r>
+      <w:proofErr w:type="spellEnd"/>
       <w:r>
         <w:t xml:space="preserve">, utilizado en </w:t>
       </w:r>
@@ -827,22 +837,23 @@
         <w:t>. Brindaría la posibilidad de acceder desde navegadores móviles.</w:t>
       </w:r>
     </w:p>
+    <w:p/>
     <w:p>
       <w:pPr>
         <w:pStyle w:val="Heading1"/>
       </w:pPr>
       <w:r>
-        <w:br w:type="column"/>
-      </w:r>
-      <w:r>
-        <w:lastRenderedPageBreak/>
         <w:t>Beneficios</w:t>
       </w:r>
     </w:p>
-    <w:p/>
-    <w:p>
-      <w:r>
-        <w:t>Este proyecto nace de una necesidad que como estudiantes nos hemos sentido decepcionados por las alternativas de software y la falta de opciones categorizadas como software libre para el campo de la educación. Con este proyecto buscamos como aportar una alternativa libre que permita a los usuarios tener una experiencia educativa que sea memorable y sencilla de utilizar.</w:t>
+    <w:p>
+      <w:r>
+        <w:t>Este proyecto nace de una necesidad que como estudiantes nos hemos sentido decepcionados por las alternativas de software y la falta de opciones categorizadas como software libre para el campo de la educación. Con este proyecto buscamos como aportar una alternativa libre que permita a los usuarios tener una experiencia educativa q</w:t>
+      </w:r>
+      <w:bookmarkStart w:id="0" w:name="_GoBack"/>
+      <w:bookmarkEnd w:id="0"/>
+      <w:r>
+        <w:t>ue sea memorable y sencilla de utilizar.</w:t>
       </w:r>
     </w:p>
     <w:p>
@@ -859,6 +870,7 @@
         </w:numPr>
       </w:pPr>
       <w:r>
+        <w:lastRenderedPageBreak/>
         <w:t>Plataforma educacional: Pensamos que la educación es un aspecto clave en la formación de un ser humano y al proveer una plataforma confiable que permita el control de clases lograremos aportar un impacto positivo en la vida de tanto estudiantes como profesores.</w:t>
       </w:r>
     </w:p>
@@ -917,7 +929,15 @@
     </w:p>
     <w:p>
       <w:r>
-        <w:t>En su primera etapa, el proyecto se montará en un servidor que cuenta con 4GB de RAM, 1TB de disco duro y con procesador Intel Core i7 a 3.5GHz, el cual tendrá la capacidad para abastecer satisfactoriamente a la actual demanda del Class.</w:t>
+        <w:t xml:space="preserve">En su primera etapa, el proyecto se montará en un servidor que cuenta con 4GB de RAM, 1TB de disco duro y con procesador Intel Core i7 a 3.5GHz, el cual tendrá la capacidad para abastecer satisfactoriamente a la actual demanda del </w:t>
+      </w:r>
+      <w:proofErr w:type="spellStart"/>
+      <w:r>
+        <w:t>Class</w:t>
+      </w:r>
+      <w:proofErr w:type="spellEnd"/>
+      <w:r>
+        <w:t>.</w:t>
       </w:r>
       <w:r>
         <w:t xml:space="preserve"> Posteriormente, según el éxito del proyecto, se considerará tercerizar los servicios de computación en la nube para poder satisfacer la demanda.</w:t>
@@ -1090,10 +1110,10 @@
       </w:pPr>
       <w:r>
         <w:object w:dxaOrig="16981" w:dyaOrig="5385" w14:anchorId="105A935A">
-          <v:shape id="_x0000_i1025" type="#_x0000_t75" style="width:440.75pt;height:139.65pt" o:ole="">
+          <v:shape id="_x0000_i1026" type="#_x0000_t75" style="width:440.65pt;height:139.75pt" o:ole="">
             <v:imagedata r:id="rId12" o:title=""/>
           </v:shape>
-          <o:OLEObject Type="Embed" ProgID="Visio.Drawing.15" ShapeID="_x0000_i1025" DrawAspect="Content" ObjectID="_1518814277" r:id="rId13"/>
+          <o:OLEObject Type="Embed" ProgID="Visio.Drawing.15" ShapeID="_x0000_i1026" DrawAspect="Content" ObjectID="_1525712078" r:id="rId13"/>
         </w:object>
       </w:r>
     </w:p>
@@ -1171,8 +1191,6 @@
     </w:p>
     <w:p/>
     <w:p>
-      <w:bookmarkStart w:id="0" w:name="_GoBack"/>
-      <w:bookmarkEnd w:id="0"/>
       <w:r>
         <w:t>Los riesgos que se corren con un proyecto de esta magnitud pueden ser la falta de tiempo, dedicación, visión u organización. El objetivo en las etapas tempranas del proyecto es minimizar la incertidumbre y analizar qué es lo que se puede o no hacer.</w:t>
       </w:r>
@@ -1211,7 +1229,7 @@
 </file>
 
 <file path=word/endnotes.xml><?xml version="1.0" encoding="utf-8"?>
-<w:endnotes xmlns:wpc="http://schemas.microsoft.com/office/word/2010/wordprocessingCanvas" xmlns:mo="http://schemas.microsoft.com/office/mac/office/2008/main" xmlns:mc="http://schemas.openxmlformats.org/markup-compatibility/2006" xmlns:mv="urn:schemas-microsoft-com:mac:vml" xmlns:o="urn:schemas-microsoft-com:office:office" xmlns:r="http://schemas.openxmlformats.org/officeDocument/2006/relationships" xmlns:m="http://schemas.openxmlformats.org/officeDocument/2006/math" xmlns:v="urn:schemas-microsoft-com:vml" xmlns:wp14="http://schemas.microsoft.com/office/word/2010/wordprocessingDrawing" xmlns:wp="http://schemas.openxmlformats.org/drawingml/2006/wordprocessingDrawing" xmlns:w10="urn:schemas-microsoft-com:office:word" xmlns:w="http://schemas.openxmlformats.org/wordprocessingml/2006/main" xmlns:w14="http://schemas.microsoft.com/office/word/2010/wordml" xmlns:w15="http://schemas.microsoft.com/office/word/2012/wordml" xmlns:wpg="http://schemas.microsoft.com/office/word/2010/wordprocessingGroup" xmlns:wpi="http://schemas.microsoft.com/office/word/2010/wordprocessingInk" xmlns:wne="http://schemas.microsoft.com/office/word/2006/wordml" xmlns:wps="http://schemas.microsoft.com/office/word/2010/wordprocessingShape" mc:Ignorable="w14 w15 wp14 mv">
+<w:endnotes xmlns:wpc="http://schemas.microsoft.com/office/word/2010/wordprocessingCanvas" xmlns:cx="http://schemas.microsoft.com/office/drawing/2014/chartex" xmlns:cx1="http://schemas.microsoft.com/office/drawing/2015/9/8/chartex" xmlns:cx2="http://schemas.microsoft.com/office/drawing/2015/10/21/chartex" xmlns:mc="http://schemas.openxmlformats.org/markup-compatibility/2006" xmlns:o="urn:schemas-microsoft-com:office:office" xmlns:r="http://schemas.openxmlformats.org/officeDocument/2006/relationships" xmlns:m="http://schemas.openxmlformats.org/officeDocument/2006/math" xmlns:v="urn:schemas-microsoft-com:vml" xmlns:wp14="http://schemas.microsoft.com/office/word/2010/wordprocessingDrawing" xmlns:wp="http://schemas.openxmlformats.org/drawingml/2006/wordprocessingDrawing" xmlns:w10="urn:schemas-microsoft-com:office:word" xmlns:w="http://schemas.openxmlformats.org/wordprocessingml/2006/main" xmlns:w14="http://schemas.microsoft.com/office/word/2010/wordml" xmlns:w15="http://schemas.microsoft.com/office/word/2012/wordml" xmlns:w16se="http://schemas.microsoft.com/office/word/2015/wordml/symex" xmlns:wpg="http://schemas.microsoft.com/office/word/2010/wordprocessingGroup" xmlns:wpi="http://schemas.microsoft.com/office/word/2010/wordprocessingInk" xmlns:wne="http://schemas.microsoft.com/office/word/2006/wordml" xmlns:wps="http://schemas.microsoft.com/office/word/2010/wordprocessingShape" mc:Ignorable="w14 w15 w16se wp14">
   <w:endnote w:type="separator" w:id="-1">
     <w:p>
       <w:pPr>
@@ -1236,7 +1254,7 @@
 </file>
 
 <file path=word/footer1.xml><?xml version="1.0" encoding="utf-8"?>
-<w:ftr xmlns:wpc="http://schemas.microsoft.com/office/word/2010/wordprocessingCanvas" xmlns:mo="http://schemas.microsoft.com/office/mac/office/2008/main" xmlns:mc="http://schemas.openxmlformats.org/markup-compatibility/2006" xmlns:mv="urn:schemas-microsoft-com:mac:vml" xmlns:o="urn:schemas-microsoft-com:office:office" xmlns:r="http://schemas.openxmlformats.org/officeDocument/2006/relationships" xmlns:m="http://schemas.openxmlformats.org/officeDocument/2006/math" xmlns:v="urn:schemas-microsoft-com:vml" xmlns:wp14="http://schemas.microsoft.com/office/word/2010/wordprocessingDrawing" xmlns:wp="http://schemas.openxmlformats.org/drawingml/2006/wordprocessingDrawing" xmlns:w10="urn:schemas-microsoft-com:office:word" xmlns:w="http://schemas.openxmlformats.org/wordprocessingml/2006/main" xmlns:w14="http://schemas.microsoft.com/office/word/2010/wordml" xmlns:w15="http://schemas.microsoft.com/office/word/2012/wordml" xmlns:wpg="http://schemas.microsoft.com/office/word/2010/wordprocessingGroup" xmlns:wpi="http://schemas.microsoft.com/office/word/2010/wordprocessingInk" xmlns:wne="http://schemas.microsoft.com/office/word/2006/wordml" xmlns:wps="http://schemas.microsoft.com/office/word/2010/wordprocessingShape" mc:Ignorable="w14 w15 wp14">
+<w:ftr xmlns:wpc="http://schemas.microsoft.com/office/word/2010/wordprocessingCanvas" xmlns:cx="http://schemas.microsoft.com/office/drawing/2014/chartex" xmlns:cx1="http://schemas.microsoft.com/office/drawing/2015/9/8/chartex" xmlns:cx2="http://schemas.microsoft.com/office/drawing/2015/10/21/chartex" xmlns:mc="http://schemas.openxmlformats.org/markup-compatibility/2006" xmlns:o="urn:schemas-microsoft-com:office:office" xmlns:r="http://schemas.openxmlformats.org/officeDocument/2006/relationships" xmlns:m="http://schemas.openxmlformats.org/officeDocument/2006/math" xmlns:v="urn:schemas-microsoft-com:vml" xmlns:wp14="http://schemas.microsoft.com/office/word/2010/wordprocessingDrawing" xmlns:wp="http://schemas.openxmlformats.org/drawingml/2006/wordprocessingDrawing" xmlns:w10="urn:schemas-microsoft-com:office:word" xmlns:w="http://schemas.openxmlformats.org/wordprocessingml/2006/main" xmlns:w14="http://schemas.microsoft.com/office/word/2010/wordml" xmlns:w15="http://schemas.microsoft.com/office/word/2012/wordml" xmlns:w16se="http://schemas.microsoft.com/office/word/2015/wordml/symex" xmlns:wpg="http://schemas.microsoft.com/office/word/2010/wordprocessingGroup" xmlns:wpi="http://schemas.microsoft.com/office/word/2010/wordprocessingInk" xmlns:wne="http://schemas.microsoft.com/office/word/2006/wordml" xmlns:wps="http://schemas.microsoft.com/office/word/2010/wordprocessingShape" mc:Ignorable="w14 w15 w16se wp14">
   <w:p>
     <w:pPr>
       <w:pStyle w:val="Footer"/>
@@ -1261,7 +1279,7 @@
 </file>
 
 <file path=word/footnotes.xml><?xml version="1.0" encoding="utf-8"?>
-<w:footnotes xmlns:wpc="http://schemas.microsoft.com/office/word/2010/wordprocessingCanvas" xmlns:mo="http://schemas.microsoft.com/office/mac/office/2008/main" xmlns:mc="http://schemas.openxmlformats.org/markup-compatibility/2006" xmlns:mv="urn:schemas-microsoft-com:mac:vml" xmlns:o="urn:schemas-microsoft-com:office:office" xmlns:r="http://schemas.openxmlformats.org/officeDocument/2006/relationships" xmlns:m="http://schemas.openxmlformats.org/officeDocument/2006/math" xmlns:v="urn:schemas-microsoft-com:vml" xmlns:wp14="http://schemas.microsoft.com/office/word/2010/wordprocessingDrawing" xmlns:wp="http://schemas.openxmlformats.org/drawingml/2006/wordprocessingDrawing" xmlns:w10="urn:schemas-microsoft-com:office:word" xmlns:w="http://schemas.openxmlformats.org/wordprocessingml/2006/main" xmlns:w14="http://schemas.microsoft.com/office/word/2010/wordml" xmlns:w15="http://schemas.microsoft.com/office/word/2012/wordml" xmlns:wpg="http://schemas.microsoft.com/office/word/2010/wordprocessingGroup" xmlns:wpi="http://schemas.microsoft.com/office/word/2010/wordprocessingInk" xmlns:wne="http://schemas.microsoft.com/office/word/2006/wordml" xmlns:wps="http://schemas.microsoft.com/office/word/2010/wordprocessingShape" mc:Ignorable="w14 w15 wp14 mv">
+<w:footnotes xmlns:wpc="http://schemas.microsoft.com/office/word/2010/wordprocessingCanvas" xmlns:cx="http://schemas.microsoft.com/office/drawing/2014/chartex" xmlns:cx1="http://schemas.microsoft.com/office/drawing/2015/9/8/chartex" xmlns:cx2="http://schemas.microsoft.com/office/drawing/2015/10/21/chartex" xmlns:mc="http://schemas.openxmlformats.org/markup-compatibility/2006" xmlns:o="urn:schemas-microsoft-com:office:office" xmlns:r="http://schemas.openxmlformats.org/officeDocument/2006/relationships" xmlns:m="http://schemas.openxmlformats.org/officeDocument/2006/math" xmlns:v="urn:schemas-microsoft-com:vml" xmlns:wp14="http://schemas.microsoft.com/office/word/2010/wordprocessingDrawing" xmlns:wp="http://schemas.openxmlformats.org/drawingml/2006/wordprocessingDrawing" xmlns:w10="urn:schemas-microsoft-com:office:word" xmlns:w="http://schemas.openxmlformats.org/wordprocessingml/2006/main" xmlns:w14="http://schemas.microsoft.com/office/word/2010/wordml" xmlns:w15="http://schemas.microsoft.com/office/word/2012/wordml" xmlns:w16se="http://schemas.microsoft.com/office/word/2015/wordml/symex" xmlns:wpg="http://schemas.microsoft.com/office/word/2010/wordprocessingGroup" xmlns:wpi="http://schemas.microsoft.com/office/word/2010/wordprocessingInk" xmlns:wne="http://schemas.microsoft.com/office/word/2006/wordml" xmlns:wps="http://schemas.microsoft.com/office/word/2010/wordprocessingShape" mc:Ignorable="w14 w15 w16se wp14">
   <w:footnote w:type="separator" w:id="-1">
     <w:p>
       <w:pPr>
@@ -1286,7 +1304,7 @@
 </file>
 
 <file path=word/header1.xml><?xml version="1.0" encoding="utf-8"?>
-<w:hdr xmlns:wpc="http://schemas.microsoft.com/office/word/2010/wordprocessingCanvas" xmlns:mo="http://schemas.microsoft.com/office/mac/office/2008/main" xmlns:mc="http://schemas.openxmlformats.org/markup-compatibility/2006" xmlns:mv="urn:schemas-microsoft-com:mac:vml" xmlns:o="urn:schemas-microsoft-com:office:office" xmlns:r="http://schemas.openxmlformats.org/officeDocument/2006/relationships" xmlns:m="http://schemas.openxmlformats.org/officeDocument/2006/math" xmlns:v="urn:schemas-microsoft-com:vml" xmlns:wp14="http://schemas.microsoft.com/office/word/2010/wordprocessingDrawing" xmlns:wp="http://schemas.openxmlformats.org/drawingml/2006/wordprocessingDrawing" xmlns:w10="urn:schemas-microsoft-com:office:word" xmlns:w="http://schemas.openxmlformats.org/wordprocessingml/2006/main" xmlns:w14="http://schemas.microsoft.com/office/word/2010/wordml" xmlns:w15="http://schemas.microsoft.com/office/word/2012/wordml" xmlns:wpg="http://schemas.microsoft.com/office/word/2010/wordprocessingGroup" xmlns:wpi="http://schemas.microsoft.com/office/word/2010/wordprocessingInk" xmlns:wne="http://schemas.microsoft.com/office/word/2006/wordml" xmlns:wps="http://schemas.microsoft.com/office/word/2010/wordprocessingShape" mc:Ignorable="w14 w15 wp14">
+<w:hdr xmlns:wpc="http://schemas.microsoft.com/office/word/2010/wordprocessingCanvas" xmlns:cx="http://schemas.microsoft.com/office/drawing/2014/chartex" xmlns:cx1="http://schemas.microsoft.com/office/drawing/2015/9/8/chartex" xmlns:cx2="http://schemas.microsoft.com/office/drawing/2015/10/21/chartex" xmlns:mc="http://schemas.openxmlformats.org/markup-compatibility/2006" xmlns:o="urn:schemas-microsoft-com:office:office" xmlns:r="http://schemas.openxmlformats.org/officeDocument/2006/relationships" xmlns:m="http://schemas.openxmlformats.org/officeDocument/2006/math" xmlns:v="urn:schemas-microsoft-com:vml" xmlns:wp14="http://schemas.microsoft.com/office/word/2010/wordprocessingDrawing" xmlns:wp="http://schemas.openxmlformats.org/drawingml/2006/wordprocessingDrawing" xmlns:w10="urn:schemas-microsoft-com:office:word" xmlns:w="http://schemas.openxmlformats.org/wordprocessingml/2006/main" xmlns:w14="http://schemas.microsoft.com/office/word/2010/wordml" xmlns:w15="http://schemas.microsoft.com/office/word/2012/wordml" xmlns:w16se="http://schemas.microsoft.com/office/word/2015/wordml/symex" xmlns:wpg="http://schemas.microsoft.com/office/word/2010/wordprocessingGroup" xmlns:wpi="http://schemas.microsoft.com/office/word/2010/wordprocessingInk" xmlns:wne="http://schemas.microsoft.com/office/word/2006/wordml" xmlns:wps="http://schemas.microsoft.com/office/word/2010/wordprocessingShape" mc:Ignorable="w14 w15 w16se wp14">
   <w:sdt>
     <w:sdtPr>
       <w:rPr>
@@ -1346,7 +1364,7 @@
             <w:bCs/>
             <w:noProof/>
           </w:rPr>
-          <w:t>3</w:t>
+          <w:t>2</w:t>
         </w:r>
         <w:r>
           <w:rPr>
@@ -1368,8 +1386,8 @@
 </file>
 
 <file path=word/numbering.xml><?xml version="1.0" encoding="utf-8"?>
-<w:numbering xmlns:wpc="http://schemas.microsoft.com/office/word/2010/wordprocessingCanvas" xmlns:mo="http://schemas.microsoft.com/office/mac/office/2008/main" xmlns:mc="http://schemas.openxmlformats.org/markup-compatibility/2006" xmlns:mv="urn:schemas-microsoft-com:mac:vml" xmlns:o="urn:schemas-microsoft-com:office:office" xmlns:r="http://schemas.openxmlformats.org/officeDocument/2006/relationships" xmlns:m="http://schemas.openxmlformats.org/officeDocument/2006/math" xmlns:v="urn:schemas-microsoft-com:vml" xmlns:wp14="http://schemas.microsoft.com/office/word/2010/wordprocessingDrawing" xmlns:wp="http://schemas.openxmlformats.org/drawingml/2006/wordprocessingDrawing" xmlns:w10="urn:schemas-microsoft-com:office:word" xmlns:w="http://schemas.openxmlformats.org/wordprocessingml/2006/main" xmlns:w14="http://schemas.microsoft.com/office/word/2010/wordml" xmlns:w15="http://schemas.microsoft.com/office/word/2012/wordml" xmlns:wpg="http://schemas.microsoft.com/office/word/2010/wordprocessingGroup" xmlns:wpi="http://schemas.microsoft.com/office/word/2010/wordprocessingInk" xmlns:wne="http://schemas.microsoft.com/office/word/2006/wordml" xmlns:wps="http://schemas.microsoft.com/office/word/2010/wordprocessingShape" mc:Ignorable="w14 w15 wp14 mv">
-  <w:abstractNum w:abstractNumId="0">
+<w:numbering xmlns:wpc="http://schemas.microsoft.com/office/word/2010/wordprocessingCanvas" xmlns:cx="http://schemas.microsoft.com/office/drawing/2014/chartex" xmlns:cx1="http://schemas.microsoft.com/office/drawing/2015/9/8/chartex" xmlns:cx2="http://schemas.microsoft.com/office/drawing/2015/10/21/chartex" xmlns:mc="http://schemas.openxmlformats.org/markup-compatibility/2006" xmlns:o="urn:schemas-microsoft-com:office:office" xmlns:r="http://schemas.openxmlformats.org/officeDocument/2006/relationships" xmlns:m="http://schemas.openxmlformats.org/officeDocument/2006/math" xmlns:v="urn:schemas-microsoft-com:vml" xmlns:wp14="http://schemas.microsoft.com/office/word/2010/wordprocessingDrawing" xmlns:wp="http://schemas.openxmlformats.org/drawingml/2006/wordprocessingDrawing" xmlns:w10="urn:schemas-microsoft-com:office:word" xmlns:w="http://schemas.openxmlformats.org/wordprocessingml/2006/main" xmlns:w14="http://schemas.microsoft.com/office/word/2010/wordml" xmlns:w15="http://schemas.microsoft.com/office/word/2012/wordml" xmlns:w16se="http://schemas.microsoft.com/office/word/2015/wordml/symex" xmlns:wpg="http://schemas.microsoft.com/office/word/2010/wordprocessingGroup" xmlns:wpi="http://schemas.microsoft.com/office/word/2010/wordprocessingInk" xmlns:wne="http://schemas.microsoft.com/office/word/2006/wordml" xmlns:wps="http://schemas.microsoft.com/office/word/2010/wordprocessingShape" mc:Ignorable="w14 w15 w16se wp14">
+  <w:abstractNum w:abstractNumId="0" w15:restartNumberingAfterBreak="0">
     <w:nsid w:val="1F6C2D4E"/>
     <w:multiLevelType w:val="hybridMultilevel"/>
     <w:tmpl w:val="8D06BC60"/>
@@ -1482,7 +1500,7 @@
       </w:rPr>
     </w:lvl>
   </w:abstractNum>
-  <w:abstractNum w:abstractNumId="1">
+  <w:abstractNum w:abstractNumId="1" w15:restartNumberingAfterBreak="0">
     <w:nsid w:val="26F546D8"/>
     <w:multiLevelType w:val="hybridMultilevel"/>
     <w:tmpl w:val="3E56CD6A"/>
@@ -1568,7 +1586,7 @@
       </w:pPr>
     </w:lvl>
   </w:abstractNum>
-  <w:abstractNum w:abstractNumId="2">
+  <w:abstractNum w:abstractNumId="2" w15:restartNumberingAfterBreak="0">
     <w:nsid w:val="29D209B3"/>
     <w:multiLevelType w:val="hybridMultilevel"/>
     <w:tmpl w:val="A482958C"/>
@@ -1681,7 +1699,7 @@
       </w:rPr>
     </w:lvl>
   </w:abstractNum>
-  <w:abstractNum w:abstractNumId="3">
+  <w:abstractNum w:abstractNumId="3" w15:restartNumberingAfterBreak="0">
     <w:nsid w:val="487E4370"/>
     <w:multiLevelType w:val="hybridMultilevel"/>
     <w:tmpl w:val="B6CE6BB6"/>
@@ -1794,7 +1812,7 @@
       </w:rPr>
     </w:lvl>
   </w:abstractNum>
-  <w:abstractNum w:abstractNumId="4">
+  <w:abstractNum w:abstractNumId="4" w15:restartNumberingAfterBreak="0">
     <w:nsid w:val="48896F8C"/>
     <w:multiLevelType w:val="hybridMultilevel"/>
     <w:tmpl w:val="3412F0AA"/>
@@ -1880,7 +1898,7 @@
       </w:pPr>
     </w:lvl>
   </w:abstractNum>
-  <w:abstractNum w:abstractNumId="5">
+  <w:abstractNum w:abstractNumId="5" w15:restartNumberingAfterBreak="0">
     <w:nsid w:val="4C6B6E3F"/>
     <w:multiLevelType w:val="hybridMultilevel"/>
     <w:tmpl w:val="82F45AEE"/>
@@ -1993,7 +2011,7 @@
       </w:rPr>
     </w:lvl>
   </w:abstractNum>
-  <w:abstractNum w:abstractNumId="6">
+  <w:abstractNum w:abstractNumId="6" w15:restartNumberingAfterBreak="0">
     <w:nsid w:val="5BC42DD6"/>
     <w:multiLevelType w:val="hybridMultilevel"/>
     <w:tmpl w:val="734C8D7C"/>
@@ -2106,7 +2124,7 @@
       </w:rPr>
     </w:lvl>
   </w:abstractNum>
-  <w:abstractNum w:abstractNumId="7">
+  <w:abstractNum w:abstractNumId="7" w15:restartNumberingAfterBreak="0">
     <w:nsid w:val="72CD6578"/>
     <w:multiLevelType w:val="hybridMultilevel"/>
     <w:tmpl w:val="1B84F40A"/>
@@ -2219,7 +2237,7 @@
       </w:rPr>
     </w:lvl>
   </w:abstractNum>
-  <w:abstractNum w:abstractNumId="8">
+  <w:abstractNum w:abstractNumId="8" w15:restartNumberingAfterBreak="0">
     <w:nsid w:val="768A5EE2"/>
     <w:multiLevelType w:val="hybridMultilevel"/>
     <w:tmpl w:val="B9E884F2"/>
@@ -2363,7 +2381,7 @@
 </file>
 
 <file path=word/styles.xml><?xml version="1.0" encoding="utf-8"?>
-<w:styles xmlns:mc="http://schemas.openxmlformats.org/markup-compatibility/2006" xmlns:r="http://schemas.openxmlformats.org/officeDocument/2006/relationships" xmlns:w="http://schemas.openxmlformats.org/wordprocessingml/2006/main" xmlns:w14="http://schemas.microsoft.com/office/word/2010/wordml" xmlns:w15="http://schemas.microsoft.com/office/word/2012/wordml" mc:Ignorable="w14 w15">
+<w:styles xmlns:mc="http://schemas.openxmlformats.org/markup-compatibility/2006" xmlns:r="http://schemas.openxmlformats.org/officeDocument/2006/relationships" xmlns:w="http://schemas.openxmlformats.org/wordprocessingml/2006/main" xmlns:w14="http://schemas.microsoft.com/office/word/2010/wordml" xmlns:w15="http://schemas.microsoft.com/office/word/2012/wordml" xmlns:w16se="http://schemas.microsoft.com/office/word/2015/wordml/symex" mc:Ignorable="w14 w15 w16se">
   <w:docDefaults>
     <w:rPrDefault>
       <w:rPr>
@@ -2379,7 +2397,7 @@
       </w:pPr>
     </w:pPrDefault>
   </w:docDefaults>
-  <w:latentStyles w:defLockedState="0" w:defUIPriority="99" w:defSemiHidden="0" w:defUnhideWhenUsed="0" w:defQFormat="0" w:count="380">
+  <w:latentStyles w:defLockedState="0" w:defUIPriority="99" w:defSemiHidden="0" w:defUnhideWhenUsed="0" w:defQFormat="0" w:count="372">
     <w:lsdException w:name="Normal" w:uiPriority="0" w:qFormat="1"/>
     <w:lsdException w:name="heading 1" w:uiPriority="9" w:qFormat="1"/>
     <w:lsdException w:name="heading 2" w:semiHidden="1" w:uiPriority="9" w:unhideWhenUsed="1" w:qFormat="1"/>
@@ -2946,7 +2964,7 @@
 </file>
 
 <file path=word/glossary/document.xml><?xml version="1.0" encoding="utf-8"?>
-<w:glossaryDocument xmlns:wpc="http://schemas.microsoft.com/office/word/2010/wordprocessingCanvas" xmlns:mo="http://schemas.microsoft.com/office/mac/office/2008/main" xmlns:mc="http://schemas.openxmlformats.org/markup-compatibility/2006" xmlns:mv="urn:schemas-microsoft-com:mac:vml" xmlns:o="urn:schemas-microsoft-com:office:office" xmlns:r="http://schemas.openxmlformats.org/officeDocument/2006/relationships" xmlns:m="http://schemas.openxmlformats.org/officeDocument/2006/math" xmlns:v="urn:schemas-microsoft-com:vml" xmlns:wp14="http://schemas.microsoft.com/office/word/2010/wordprocessingDrawing" xmlns:wp="http://schemas.openxmlformats.org/drawingml/2006/wordprocessingDrawing" xmlns:w10="urn:schemas-microsoft-com:office:word" xmlns:w="http://schemas.openxmlformats.org/wordprocessingml/2006/main" xmlns:w14="http://schemas.microsoft.com/office/word/2010/wordml" xmlns:w15="http://schemas.microsoft.com/office/word/2012/wordml" xmlns:wpg="http://schemas.microsoft.com/office/word/2010/wordprocessingGroup" xmlns:wpi="http://schemas.microsoft.com/office/word/2010/wordprocessingInk" xmlns:wne="http://schemas.microsoft.com/office/word/2006/wordml" xmlns:wps="http://schemas.microsoft.com/office/word/2010/wordprocessingShape" mc:Ignorable="w14 w15 wp14">
+<w:glossaryDocument xmlns:wpc="http://schemas.microsoft.com/office/word/2010/wordprocessingCanvas" xmlns:cx="http://schemas.microsoft.com/office/drawing/2014/chartex" xmlns:cx1="http://schemas.microsoft.com/office/drawing/2015/9/8/chartex" xmlns:cx2="http://schemas.microsoft.com/office/drawing/2015/10/21/chartex" xmlns:mc="http://schemas.openxmlformats.org/markup-compatibility/2006" xmlns:o="urn:schemas-microsoft-com:office:office" xmlns:r="http://schemas.openxmlformats.org/officeDocument/2006/relationships" xmlns:m="http://schemas.openxmlformats.org/officeDocument/2006/math" xmlns:v="urn:schemas-microsoft-com:vml" xmlns:wp14="http://schemas.microsoft.com/office/word/2010/wordprocessingDrawing" xmlns:wp="http://schemas.openxmlformats.org/drawingml/2006/wordprocessingDrawing" xmlns:w10="urn:schemas-microsoft-com:office:word" xmlns:w="http://schemas.openxmlformats.org/wordprocessingml/2006/main" xmlns:w14="http://schemas.microsoft.com/office/word/2010/wordml" xmlns:w15="http://schemas.microsoft.com/office/word/2012/wordml" xmlns:w16se="http://schemas.microsoft.com/office/word/2015/wordml/symex" xmlns:wpg="http://schemas.microsoft.com/office/word/2010/wordprocessingGroup" xmlns:wpi="http://schemas.microsoft.com/office/word/2010/wordprocessingInk" xmlns:wne="http://schemas.microsoft.com/office/word/2006/wordml" xmlns:wps="http://schemas.microsoft.com/office/word/2010/wordprocessingShape" mc:Ignorable="w14 w15 w16se wp14">
   <w:docParts>
     <w:docPart>
       <w:docPartPr>
@@ -3048,27 +3066,27 @@
 </file>
 
 <file path=word/glossary/fontTable.xml><?xml version="1.0" encoding="utf-8"?>
-<w:fonts xmlns:mc="http://schemas.openxmlformats.org/markup-compatibility/2006" xmlns:r="http://schemas.openxmlformats.org/officeDocument/2006/relationships" xmlns:w="http://schemas.openxmlformats.org/wordprocessingml/2006/main" xmlns:w14="http://schemas.microsoft.com/office/word/2010/wordml" xmlns:w15="http://schemas.microsoft.com/office/word/2012/wordml" mc:Ignorable="w14 w15">
+<w:fonts xmlns:mc="http://schemas.openxmlformats.org/markup-compatibility/2006" xmlns:r="http://schemas.openxmlformats.org/officeDocument/2006/relationships" xmlns:w="http://schemas.openxmlformats.org/wordprocessingml/2006/main" xmlns:w14="http://schemas.microsoft.com/office/word/2010/wordml" xmlns:w15="http://schemas.microsoft.com/office/word/2012/wordml" xmlns:w16se="http://schemas.microsoft.com/office/word/2015/wordml/symex" mc:Ignorable="w14 w15 w16se">
   <w:font w:name="Symbol">
-    <w:panose1 w:val="00000000000000000000"/>
+    <w:panose1 w:val="05050102010706020507"/>
     <w:charset w:val="02"/>
-    <w:family w:val="auto"/>
+    <w:family w:val="roman"/>
     <w:pitch w:val="variable"/>
     <w:sig w:usb0="00000000" w:usb1="10000000" w:usb2="00000000" w:usb3="00000000" w:csb0="80000000" w:csb1="00000000"/>
   </w:font>
   <w:font w:name="Times New Roman">
     <w:panose1 w:val="02020603050405020304"/>
     <w:charset w:val="00"/>
-    <w:family w:val="auto"/>
+    <w:family w:val="roman"/>
     <w:pitch w:val="variable"/>
-    <w:sig w:usb0="E0002AEF" w:usb1="C0007841" w:usb2="00000009" w:usb3="00000000" w:csb0="000001FF" w:csb1="00000000"/>
+    <w:sig w:usb0="E0002EFF" w:usb1="C0007843" w:usb2="00000009" w:usb3="00000000" w:csb0="000001FF" w:csb1="00000000"/>
   </w:font>
   <w:font w:name="Courier New">
     <w:panose1 w:val="02070309020205020404"/>
     <w:charset w:val="00"/>
-    <w:family w:val="auto"/>
-    <w:pitch w:val="variable"/>
-    <w:sig w:usb0="E0002AFF" w:usb1="C0007843" w:usb2="00000009" w:usb3="00000000" w:csb0="000001FF" w:csb1="00000000"/>
+    <w:family w:val="modern"/>
+    <w:pitch w:val="fixed"/>
+    <w:sig w:usb0="E0002EFF" w:usb1="C0007843" w:usb2="00000009" w:usb3="00000000" w:csb0="000001FF" w:csb1="00000000"/>
   </w:font>
   <w:font w:name="Wingdings">
     <w:panose1 w:val="05000000000000000000"/>
@@ -3080,14 +3098,14 @@
   <w:font w:name="Calibri">
     <w:panose1 w:val="020F0502020204030204"/>
     <w:charset w:val="00"/>
-    <w:family w:val="auto"/>
+    <w:family w:val="swiss"/>
     <w:pitch w:val="variable"/>
     <w:sig w:usb0="E00002FF" w:usb1="4000ACFF" w:usb2="00000001" w:usb3="00000000" w:csb0="0000019F" w:csb1="00000000"/>
   </w:font>
   <w:font w:name="Cambria">
     <w:panose1 w:val="02040503050406030204"/>
     <w:charset w:val="00"/>
-    <w:family w:val="auto"/>
+    <w:family w:val="roman"/>
     <w:pitch w:val="variable"/>
     <w:sig w:usb0="E00002FF" w:usb1="400004FF" w:usb2="00000000" w:usb3="00000000" w:csb0="0000019F" w:csb1="00000000"/>
   </w:font>
@@ -3098,17 +3116,10 @@
     <w:pitch w:val="variable"/>
     <w:sig w:usb0="E1002EFF" w:usb1="C000605B" w:usb2="00000029" w:usb3="00000000" w:csb0="000101FF" w:csb1="00000000"/>
   </w:font>
-  <w:font w:name="Arial">
-    <w:panose1 w:val="020B0604020202020204"/>
-    <w:charset w:val="00"/>
-    <w:family w:val="auto"/>
-    <w:pitch w:val="variable"/>
-    <w:sig w:usb0="E0002AFF" w:usb1="C0007843" w:usb2="00000009" w:usb3="00000000" w:csb0="000001FF" w:csb1="00000000"/>
-  </w:font>
   <w:font w:name="Calibri Light">
     <w:panose1 w:val="020F0302020204030204"/>
     <w:charset w:val="00"/>
-    <w:family w:val="auto"/>
+    <w:family w:val="swiss"/>
     <w:pitch w:val="variable"/>
     <w:sig w:usb0="A00002EF" w:usb1="4000207B" w:usb2="00000000" w:usb3="00000000" w:csb0="0000019F" w:csb1="00000000"/>
   </w:font>
@@ -3116,7 +3127,7 @@
 </file>
 
 <file path=word/glossary/settings.xml><?xml version="1.0" encoding="utf-8"?>
-<w:settings xmlns:mc="http://schemas.openxmlformats.org/markup-compatibility/2006" xmlns:o="urn:schemas-microsoft-com:office:office" xmlns:r="http://schemas.openxmlformats.org/officeDocument/2006/relationships" xmlns:m="http://schemas.openxmlformats.org/officeDocument/2006/math" xmlns:v="urn:schemas-microsoft-com:vml" xmlns:w10="urn:schemas-microsoft-com:office:word" xmlns:w="http://schemas.openxmlformats.org/wordprocessingml/2006/main" xmlns:w14="http://schemas.microsoft.com/office/word/2010/wordml" xmlns:w15="http://schemas.microsoft.com/office/word/2012/wordml" xmlns:sl="http://schemas.openxmlformats.org/schemaLibrary/2006/main" mc:Ignorable="w14 w15">
+<w:settings xmlns:mc="http://schemas.openxmlformats.org/markup-compatibility/2006" xmlns:o="urn:schemas-microsoft-com:office:office" xmlns:r="http://schemas.openxmlformats.org/officeDocument/2006/relationships" xmlns:m="http://schemas.openxmlformats.org/officeDocument/2006/math" xmlns:v="urn:schemas-microsoft-com:vml" xmlns:w10="urn:schemas-microsoft-com:office:word" xmlns:w="http://schemas.openxmlformats.org/wordprocessingml/2006/main" xmlns:w14="http://schemas.microsoft.com/office/word/2010/wordml" xmlns:w15="http://schemas.microsoft.com/office/word/2012/wordml" xmlns:w16se="http://schemas.microsoft.com/office/word/2015/wordml/symex" xmlns:sl="http://schemas.openxmlformats.org/schemaLibrary/2006/main" mc:Ignorable="w14 w15 w16se">
   <w:view w:val="normal"/>
   <w:defaultTabStop w:val="720"/>
   <w:hyphenationZone w:val="425"/>
@@ -3135,6 +3146,7 @@
     <w:rsid w:val="003C3472"/>
     <w:rsid w:val="00537169"/>
     <w:rsid w:val="00596AE5"/>
+    <w:rsid w:val="006B69D6"/>
     <w:rsid w:val="008F17CC"/>
     <w:rsid w:val="0095247F"/>
     <w:rsid w:val="009639C2"/>
@@ -3165,7 +3177,7 @@
 </file>
 
 <file path=word/glossary/styles.xml><?xml version="1.0" encoding="utf-8"?>
-<w:styles xmlns:mc="http://schemas.openxmlformats.org/markup-compatibility/2006" xmlns:r="http://schemas.openxmlformats.org/officeDocument/2006/relationships" xmlns:w="http://schemas.openxmlformats.org/wordprocessingml/2006/main" xmlns:w14="http://schemas.microsoft.com/office/word/2010/wordml" xmlns:w15="http://schemas.microsoft.com/office/word/2012/wordml" mc:Ignorable="w14 w15">
+<w:styles xmlns:mc="http://schemas.openxmlformats.org/markup-compatibility/2006" xmlns:r="http://schemas.openxmlformats.org/officeDocument/2006/relationships" xmlns:w="http://schemas.openxmlformats.org/wordprocessingml/2006/main" xmlns:w14="http://schemas.microsoft.com/office/word/2010/wordml" xmlns:w15="http://schemas.microsoft.com/office/word/2012/wordml" xmlns:w16se="http://schemas.microsoft.com/office/word/2015/wordml/symex" mc:Ignorable="w14 w15 w16se">
   <w:docDefaults>
     <w:rPrDefault>
       <w:rPr>
@@ -3181,7 +3193,7 @@
       </w:pPr>
     </w:pPrDefault>
   </w:docDefaults>
-  <w:latentStyles w:defLockedState="0" w:defUIPriority="99" w:defSemiHidden="0" w:defUnhideWhenUsed="0" w:defQFormat="0" w:count="380">
+  <w:latentStyles w:defLockedState="0" w:defUIPriority="99" w:defSemiHidden="0" w:defUnhideWhenUsed="0" w:defQFormat="0" w:count="372">
     <w:lsdException w:name="Normal" w:uiPriority="0" w:qFormat="1"/>
     <w:lsdException w:name="heading 1" w:uiPriority="9" w:qFormat="1"/>
     <w:lsdException w:name="heading 2" w:semiHidden="1" w:uiPriority="9" w:unhideWhenUsed="1" w:qFormat="1"/>
@@ -3604,10 +3616,9 @@
 </file>
 
 <file path=word/glossary/webSettings.xml><?xml version="1.0" encoding="utf-8"?>
-<w:webSettings xmlns:mc="http://schemas.openxmlformats.org/markup-compatibility/2006" xmlns:r="http://schemas.openxmlformats.org/officeDocument/2006/relationships" xmlns:w="http://schemas.openxmlformats.org/wordprocessingml/2006/main" xmlns:w14="http://schemas.microsoft.com/office/word/2010/wordml" xmlns:w15="http://schemas.microsoft.com/office/word/2012/wordml" mc:Ignorable="w14 w15">
+<w:webSettings xmlns:mc="http://schemas.openxmlformats.org/markup-compatibility/2006" xmlns:r="http://schemas.openxmlformats.org/officeDocument/2006/relationships" xmlns:w="http://schemas.openxmlformats.org/wordprocessingml/2006/main" xmlns:w14="http://schemas.microsoft.com/office/word/2010/wordml" xmlns:w15="http://schemas.microsoft.com/office/word/2012/wordml" xmlns:w16se="http://schemas.microsoft.com/office/word/2015/wordml/symex" mc:Ignorable="w14 w15 w16se">
   <w:optimizeForBrowser/>
   <w:allowPNG/>
-  <w:doNotSaveAsSingleFile/>
 </w:webSettings>
 </file>
 

</xml_diff>

<commit_message>
Componiendo errores de redacción en el documento de Factibilidad
</commit_message>
<xml_diff>
--- a/docs/Estudio de Factibilidad.docx
+++ b/docs/Estudio de Factibilidad.docx
@@ -1,6 +1,6 @@
 
 <file path=word/document.xml><?xml version="1.0" encoding="utf-8"?>
-<w:document xmlns:wpc="http://schemas.microsoft.com/office/word/2010/wordprocessingCanvas" xmlns:cx="http://schemas.microsoft.com/office/drawing/2014/chartex" xmlns:cx1="http://schemas.microsoft.com/office/drawing/2015/9/8/chartex" xmlns:cx2="http://schemas.microsoft.com/office/drawing/2015/10/21/chartex" xmlns:mc="http://schemas.openxmlformats.org/markup-compatibility/2006" xmlns:o="urn:schemas-microsoft-com:office:office" xmlns:r="http://schemas.openxmlformats.org/officeDocument/2006/relationships" xmlns:m="http://schemas.openxmlformats.org/officeDocument/2006/math" xmlns:v="urn:schemas-microsoft-com:vml" xmlns:wp14="http://schemas.microsoft.com/office/word/2010/wordprocessingDrawing" xmlns:wp="http://schemas.openxmlformats.org/drawingml/2006/wordprocessingDrawing" xmlns:w10="urn:schemas-microsoft-com:office:word" xmlns:w="http://schemas.openxmlformats.org/wordprocessingml/2006/main" xmlns:w14="http://schemas.microsoft.com/office/word/2010/wordml" xmlns:w15="http://schemas.microsoft.com/office/word/2012/wordml" xmlns:w16se="http://schemas.microsoft.com/office/word/2015/wordml/symex" xmlns:wpg="http://schemas.microsoft.com/office/word/2010/wordprocessingGroup" xmlns:wpi="http://schemas.microsoft.com/office/word/2010/wordprocessingInk" xmlns:wne="http://schemas.microsoft.com/office/word/2006/wordml" xmlns:wps="http://schemas.microsoft.com/office/word/2010/wordprocessingShape" mc:Ignorable="w14 w15 w16se wp14">
+<w:document xmlns:wpc="http://schemas.microsoft.com/office/word/2010/wordprocessingCanvas" xmlns:mo="http://schemas.microsoft.com/office/mac/office/2008/main" xmlns:mc="http://schemas.openxmlformats.org/markup-compatibility/2006" xmlns:mv="urn:schemas-microsoft-com:mac:vml" xmlns:o="urn:schemas-microsoft-com:office:office" xmlns:r="http://schemas.openxmlformats.org/officeDocument/2006/relationships" xmlns:m="http://schemas.openxmlformats.org/officeDocument/2006/math" xmlns:v="urn:schemas-microsoft-com:vml" xmlns:wp14="http://schemas.microsoft.com/office/word/2010/wordprocessingDrawing" xmlns:wp="http://schemas.openxmlformats.org/drawingml/2006/wordprocessingDrawing" xmlns:w10="urn:schemas-microsoft-com:office:word" xmlns:w="http://schemas.openxmlformats.org/wordprocessingml/2006/main" xmlns:w14="http://schemas.microsoft.com/office/word/2010/wordml" xmlns:w15="http://schemas.microsoft.com/office/word/2012/wordml" xmlns:wpg="http://schemas.microsoft.com/office/word/2010/wordprocessingGroup" xmlns:wpi="http://schemas.microsoft.com/office/word/2010/wordprocessingInk" xmlns:wne="http://schemas.microsoft.com/office/word/2006/wordml" xmlns:wps="http://schemas.microsoft.com/office/word/2010/wordprocessingShape" mc:Ignorable="w14 w15 wp14 mv">
   <w:body>
     <w:tbl>
       <w:tblPr>
@@ -58,7 +58,7 @@
                   <v:imagedata r:id="rId8" o:title=""/>
                   <w10:wrap type="square" anchorx="margin" anchory="margin"/>
                 </v:shape>
-                <o:OLEObject Type="Embed" ProgID="PBrush" ShapeID="_x0000_s1026" DrawAspect="Content" ObjectID="_1525712079" r:id="rId9"/>
+                <o:OLEObject Type="Embed" ProgID="PBrush" ShapeID="_x0000_s1026" DrawAspect="Content" ObjectID="_1525798180" r:id="rId9"/>
               </w:object>
             </w:r>
             <w:sdt>
@@ -380,7 +380,7 @@
                     </wp:anchor>
                   </w:drawing>
                 </mc:Choice>
-                <mc:Fallback xmlns:mv="urn:schemas-microsoft-com:mac:vml" xmlns:mo="http://schemas.microsoft.com/office/mac/office/2008/main">
+                <mc:Fallback xmlns:w16se="http://schemas.microsoft.com/office/word/2015/wordml/symex" xmlns:cx2="http://schemas.microsoft.com/office/drawing/2015/10/21/chartex" xmlns:cx1="http://schemas.microsoft.com/office/drawing/2015/9/8/chartex" xmlns:cx="http://schemas.microsoft.com/office/drawing/2014/chartex">
                   <w:pict>
                     <v:shapetype w14:anchorId="21819FDA" id="_x0000_t202" coordsize="21600,21600" o:spt="202" path="m,l,21600r21600,l21600,xe">
                       <v:stroke joinstyle="miter"/>
@@ -531,15 +531,7 @@
                   <w:t>Managua,</w:t>
                 </w:r>
                 <w:r>
-                  <w:t xml:space="preserve"> 04 de </w:t>
-                </w:r>
-                <w:proofErr w:type="gramStart"/>
-                <w:r>
-                  <w:t>Marzo</w:t>
-                </w:r>
-                <w:proofErr w:type="gramEnd"/>
-                <w:r>
-                  <w:t xml:space="preserve"> </w:t>
+                  <w:t xml:space="preserve"> 04 de Marzo </w:t>
                 </w:r>
                 <w:r>
                   <w:t>del 2016</w:t>
@@ -739,21 +731,6 @@
       </w:r>
     </w:p>
     <w:p>
-      <w:pPr>
-        <w:pStyle w:val="ListParagraph"/>
-        <w:numPr>
-          <w:ilvl w:val="0"/>
-          <w:numId w:val="6"/>
-        </w:numPr>
-      </w:pPr>
-      <w:r>
-        <w:t>Reporte</w:t>
-      </w:r>
-      <w:r>
-        <w:t xml:space="preserve"> de rendimiento del estudiante</w:t>
-      </w:r>
-    </w:p>
-    <w:p>
       <w:r>
         <w:t xml:space="preserve">Las funciones que están fuera del ámbito y naturaleza </w:t>
       </w:r>
@@ -816,11 +793,9 @@
       <w:r>
         <w:t xml:space="preserve">Logrando implementar este sistema, se podrán reemplazar antiguos sistemas de gestión de control de estudiantes tales como </w:t>
       </w:r>
-      <w:proofErr w:type="spellStart"/>
       <w:r>
         <w:t>Class</w:t>
       </w:r>
-      <w:proofErr w:type="spellEnd"/>
       <w:r>
         <w:t xml:space="preserve">, utilizado en </w:t>
       </w:r>
@@ -837,23 +812,36 @@
         <w:t>. Brindaría la posibilidad de acceder desde navegadores móviles.</w:t>
       </w:r>
     </w:p>
-    <w:p/>
+    <w:p>
+      <w:pPr>
+        <w:jc w:val="left"/>
+        <w:rPr>
+          <w:rFonts w:asciiTheme="majorHAnsi" w:eastAsiaTheme="majorEastAsia" w:hAnsiTheme="majorHAnsi" w:cstheme="majorBidi"/>
+          <w:color w:val="365F91" w:themeColor="accent1" w:themeShade="BF"/>
+          <w:sz w:val="32"/>
+          <w:szCs w:val="32"/>
+        </w:rPr>
+      </w:pPr>
+      <w:r>
+        <w:br w:type="page"/>
+      </w:r>
+    </w:p>
     <w:p>
       <w:pPr>
         <w:pStyle w:val="Heading1"/>
       </w:pPr>
       <w:r>
+        <w:lastRenderedPageBreak/>
         <w:t>Beneficios</w:t>
       </w:r>
     </w:p>
     <w:p>
-      <w:r>
-        <w:t>Este proyecto nace de una necesidad que como estudiantes nos hemos sentido decepcionados por las alternativas de software y la falta de opciones categorizadas como software libre para el campo de la educación. Con este proyecto buscamos como aportar una alternativa libre que permita a los usuarios tener una experiencia educativa q</w:t>
-      </w:r>
       <w:bookmarkStart w:id="0" w:name="_GoBack"/>
       <w:bookmarkEnd w:id="0"/>
-      <w:r>
-        <w:t>ue sea memorable y sencilla de utilizar.</w:t>
+    </w:p>
+    <w:p>
+      <w:r>
+        <w:t>Este proyecto nace de una necesidad que como estudiantes nos hemos sentido decepcionados por las alternativas de software y la falta de opciones categorizadas como software libre para el campo de la educación. Con este proyecto buscamos como aportar una alternativa libre que permita a los usuarios tener una experiencia educativa que sea memorable y sencilla de utilizar.</w:t>
       </w:r>
     </w:p>
     <w:p>
@@ -870,7 +858,6 @@
         </w:numPr>
       </w:pPr>
       <w:r>
-        <w:lastRenderedPageBreak/>
         <w:t>Plataforma educacional: Pensamos que la educación es un aspecto clave en la formación de un ser humano y al proveer una plataforma confiable que permita el control de clases lograremos aportar un impacto positivo en la vida de tanto estudiantes como profesores.</w:t>
       </w:r>
     </w:p>
@@ -929,15 +916,7 @@
     </w:p>
     <w:p>
       <w:r>
-        <w:t xml:space="preserve">En su primera etapa, el proyecto se montará en un servidor que cuenta con 4GB de RAM, 1TB de disco duro y con procesador Intel Core i7 a 3.5GHz, el cual tendrá la capacidad para abastecer satisfactoriamente a la actual demanda del </w:t>
-      </w:r>
-      <w:proofErr w:type="spellStart"/>
-      <w:r>
-        <w:t>Class</w:t>
-      </w:r>
-      <w:proofErr w:type="spellEnd"/>
-      <w:r>
-        <w:t>.</w:t>
+        <w:t>En su primera etapa, el proyecto se montará en un servidor que cuenta con 4GB de RAM, 1TB de disco duro y con procesador Intel Core i7 a 3.5GHz, el cual tendrá la capacidad para abastecer satisfactoriamente a la actual demanda del Class.</w:t>
       </w:r>
       <w:r>
         <w:t xml:space="preserve"> Posteriormente, según el éxito del proyecto, se considerará tercerizar los servicios de computación en la nube para poder satisfacer la demanda.</w:t>
@@ -1110,10 +1089,10 @@
       </w:pPr>
       <w:r>
         <w:object w:dxaOrig="16981" w:dyaOrig="5385" w14:anchorId="105A935A">
-          <v:shape id="_x0000_i1026" type="#_x0000_t75" style="width:440.65pt;height:139.75pt" o:ole="">
+          <v:shape id="_x0000_i1025" type="#_x0000_t75" style="width:441.2pt;height:139.4pt" o:ole="">
             <v:imagedata r:id="rId12" o:title=""/>
           </v:shape>
-          <o:OLEObject Type="Embed" ProgID="Visio.Drawing.15" ShapeID="_x0000_i1026" DrawAspect="Content" ObjectID="_1525712078" r:id="rId13"/>
+          <o:OLEObject Type="Embed" ProgID="Visio.Drawing.15" ShapeID="_x0000_i1025" DrawAspect="Content" ObjectID="_1525798179" r:id="rId13"/>
         </w:object>
       </w:r>
     </w:p>
@@ -1229,7 +1208,7 @@
 </file>
 
 <file path=word/endnotes.xml><?xml version="1.0" encoding="utf-8"?>
-<w:endnotes xmlns:wpc="http://schemas.microsoft.com/office/word/2010/wordprocessingCanvas" xmlns:cx="http://schemas.microsoft.com/office/drawing/2014/chartex" xmlns:cx1="http://schemas.microsoft.com/office/drawing/2015/9/8/chartex" xmlns:cx2="http://schemas.microsoft.com/office/drawing/2015/10/21/chartex" xmlns:mc="http://schemas.openxmlformats.org/markup-compatibility/2006" xmlns:o="urn:schemas-microsoft-com:office:office" xmlns:r="http://schemas.openxmlformats.org/officeDocument/2006/relationships" xmlns:m="http://schemas.openxmlformats.org/officeDocument/2006/math" xmlns:v="urn:schemas-microsoft-com:vml" xmlns:wp14="http://schemas.microsoft.com/office/word/2010/wordprocessingDrawing" xmlns:wp="http://schemas.openxmlformats.org/drawingml/2006/wordprocessingDrawing" xmlns:w10="urn:schemas-microsoft-com:office:word" xmlns:w="http://schemas.openxmlformats.org/wordprocessingml/2006/main" xmlns:w14="http://schemas.microsoft.com/office/word/2010/wordml" xmlns:w15="http://schemas.microsoft.com/office/word/2012/wordml" xmlns:w16se="http://schemas.microsoft.com/office/word/2015/wordml/symex" xmlns:wpg="http://schemas.microsoft.com/office/word/2010/wordprocessingGroup" xmlns:wpi="http://schemas.microsoft.com/office/word/2010/wordprocessingInk" xmlns:wne="http://schemas.microsoft.com/office/word/2006/wordml" xmlns:wps="http://schemas.microsoft.com/office/word/2010/wordprocessingShape" mc:Ignorable="w14 w15 w16se wp14">
+<w:endnotes xmlns:wpc="http://schemas.microsoft.com/office/word/2010/wordprocessingCanvas" xmlns:mo="http://schemas.microsoft.com/office/mac/office/2008/main" xmlns:mc="http://schemas.openxmlformats.org/markup-compatibility/2006" xmlns:mv="urn:schemas-microsoft-com:mac:vml" xmlns:o="urn:schemas-microsoft-com:office:office" xmlns:r="http://schemas.openxmlformats.org/officeDocument/2006/relationships" xmlns:m="http://schemas.openxmlformats.org/officeDocument/2006/math" xmlns:v="urn:schemas-microsoft-com:vml" xmlns:wp14="http://schemas.microsoft.com/office/word/2010/wordprocessingDrawing" xmlns:wp="http://schemas.openxmlformats.org/drawingml/2006/wordprocessingDrawing" xmlns:w10="urn:schemas-microsoft-com:office:word" xmlns:w="http://schemas.openxmlformats.org/wordprocessingml/2006/main" xmlns:w14="http://schemas.microsoft.com/office/word/2010/wordml" xmlns:w15="http://schemas.microsoft.com/office/word/2012/wordml" xmlns:wpg="http://schemas.microsoft.com/office/word/2010/wordprocessingGroup" xmlns:wpi="http://schemas.microsoft.com/office/word/2010/wordprocessingInk" xmlns:wne="http://schemas.microsoft.com/office/word/2006/wordml" xmlns:wps="http://schemas.microsoft.com/office/word/2010/wordprocessingShape" mc:Ignorable="w14 w15 wp14 mv">
   <w:endnote w:type="separator" w:id="-1">
     <w:p>
       <w:pPr>
@@ -1254,7 +1233,7 @@
 </file>
 
 <file path=word/footer1.xml><?xml version="1.0" encoding="utf-8"?>
-<w:ftr xmlns:wpc="http://schemas.microsoft.com/office/word/2010/wordprocessingCanvas" xmlns:cx="http://schemas.microsoft.com/office/drawing/2014/chartex" xmlns:cx1="http://schemas.microsoft.com/office/drawing/2015/9/8/chartex" xmlns:cx2="http://schemas.microsoft.com/office/drawing/2015/10/21/chartex" xmlns:mc="http://schemas.openxmlformats.org/markup-compatibility/2006" xmlns:o="urn:schemas-microsoft-com:office:office" xmlns:r="http://schemas.openxmlformats.org/officeDocument/2006/relationships" xmlns:m="http://schemas.openxmlformats.org/officeDocument/2006/math" xmlns:v="urn:schemas-microsoft-com:vml" xmlns:wp14="http://schemas.microsoft.com/office/word/2010/wordprocessingDrawing" xmlns:wp="http://schemas.openxmlformats.org/drawingml/2006/wordprocessingDrawing" xmlns:w10="urn:schemas-microsoft-com:office:word" xmlns:w="http://schemas.openxmlformats.org/wordprocessingml/2006/main" xmlns:w14="http://schemas.microsoft.com/office/word/2010/wordml" xmlns:w15="http://schemas.microsoft.com/office/word/2012/wordml" xmlns:w16se="http://schemas.microsoft.com/office/word/2015/wordml/symex" xmlns:wpg="http://schemas.microsoft.com/office/word/2010/wordprocessingGroup" xmlns:wpi="http://schemas.microsoft.com/office/word/2010/wordprocessingInk" xmlns:wne="http://schemas.microsoft.com/office/word/2006/wordml" xmlns:wps="http://schemas.microsoft.com/office/word/2010/wordprocessingShape" mc:Ignorable="w14 w15 w16se wp14">
+<w:ftr xmlns:wpc="http://schemas.microsoft.com/office/word/2010/wordprocessingCanvas" xmlns:mo="http://schemas.microsoft.com/office/mac/office/2008/main" xmlns:mc="http://schemas.openxmlformats.org/markup-compatibility/2006" xmlns:mv="urn:schemas-microsoft-com:mac:vml" xmlns:o="urn:schemas-microsoft-com:office:office" xmlns:r="http://schemas.openxmlformats.org/officeDocument/2006/relationships" xmlns:m="http://schemas.openxmlformats.org/officeDocument/2006/math" xmlns:v="urn:schemas-microsoft-com:vml" xmlns:wp14="http://schemas.microsoft.com/office/word/2010/wordprocessingDrawing" xmlns:wp="http://schemas.openxmlformats.org/drawingml/2006/wordprocessingDrawing" xmlns:w10="urn:schemas-microsoft-com:office:word" xmlns:w="http://schemas.openxmlformats.org/wordprocessingml/2006/main" xmlns:w14="http://schemas.microsoft.com/office/word/2010/wordml" xmlns:w15="http://schemas.microsoft.com/office/word/2012/wordml" xmlns:wpg="http://schemas.microsoft.com/office/word/2010/wordprocessingGroup" xmlns:wpi="http://schemas.microsoft.com/office/word/2010/wordprocessingInk" xmlns:wne="http://schemas.microsoft.com/office/word/2006/wordml" xmlns:wps="http://schemas.microsoft.com/office/word/2010/wordprocessingShape" mc:Ignorable="w14 w15 wp14">
   <w:p>
     <w:pPr>
       <w:pStyle w:val="Footer"/>
@@ -1279,7 +1258,7 @@
 </file>
 
 <file path=word/footnotes.xml><?xml version="1.0" encoding="utf-8"?>
-<w:footnotes xmlns:wpc="http://schemas.microsoft.com/office/word/2010/wordprocessingCanvas" xmlns:cx="http://schemas.microsoft.com/office/drawing/2014/chartex" xmlns:cx1="http://schemas.microsoft.com/office/drawing/2015/9/8/chartex" xmlns:cx2="http://schemas.microsoft.com/office/drawing/2015/10/21/chartex" xmlns:mc="http://schemas.openxmlformats.org/markup-compatibility/2006" xmlns:o="urn:schemas-microsoft-com:office:office" xmlns:r="http://schemas.openxmlformats.org/officeDocument/2006/relationships" xmlns:m="http://schemas.openxmlformats.org/officeDocument/2006/math" xmlns:v="urn:schemas-microsoft-com:vml" xmlns:wp14="http://schemas.microsoft.com/office/word/2010/wordprocessingDrawing" xmlns:wp="http://schemas.openxmlformats.org/drawingml/2006/wordprocessingDrawing" xmlns:w10="urn:schemas-microsoft-com:office:word" xmlns:w="http://schemas.openxmlformats.org/wordprocessingml/2006/main" xmlns:w14="http://schemas.microsoft.com/office/word/2010/wordml" xmlns:w15="http://schemas.microsoft.com/office/word/2012/wordml" xmlns:w16se="http://schemas.microsoft.com/office/word/2015/wordml/symex" xmlns:wpg="http://schemas.microsoft.com/office/word/2010/wordprocessingGroup" xmlns:wpi="http://schemas.microsoft.com/office/word/2010/wordprocessingInk" xmlns:wne="http://schemas.microsoft.com/office/word/2006/wordml" xmlns:wps="http://schemas.microsoft.com/office/word/2010/wordprocessingShape" mc:Ignorable="w14 w15 w16se wp14">
+<w:footnotes xmlns:wpc="http://schemas.microsoft.com/office/word/2010/wordprocessingCanvas" xmlns:mo="http://schemas.microsoft.com/office/mac/office/2008/main" xmlns:mc="http://schemas.openxmlformats.org/markup-compatibility/2006" xmlns:mv="urn:schemas-microsoft-com:mac:vml" xmlns:o="urn:schemas-microsoft-com:office:office" xmlns:r="http://schemas.openxmlformats.org/officeDocument/2006/relationships" xmlns:m="http://schemas.openxmlformats.org/officeDocument/2006/math" xmlns:v="urn:schemas-microsoft-com:vml" xmlns:wp14="http://schemas.microsoft.com/office/word/2010/wordprocessingDrawing" xmlns:wp="http://schemas.openxmlformats.org/drawingml/2006/wordprocessingDrawing" xmlns:w10="urn:schemas-microsoft-com:office:word" xmlns:w="http://schemas.openxmlformats.org/wordprocessingml/2006/main" xmlns:w14="http://schemas.microsoft.com/office/word/2010/wordml" xmlns:w15="http://schemas.microsoft.com/office/word/2012/wordml" xmlns:wpg="http://schemas.microsoft.com/office/word/2010/wordprocessingGroup" xmlns:wpi="http://schemas.microsoft.com/office/word/2010/wordprocessingInk" xmlns:wne="http://schemas.microsoft.com/office/word/2006/wordml" xmlns:wps="http://schemas.microsoft.com/office/word/2010/wordprocessingShape" mc:Ignorable="w14 w15 wp14 mv">
   <w:footnote w:type="separator" w:id="-1">
     <w:p>
       <w:pPr>
@@ -1304,7 +1283,7 @@
 </file>
 
 <file path=word/header1.xml><?xml version="1.0" encoding="utf-8"?>
-<w:hdr xmlns:wpc="http://schemas.microsoft.com/office/word/2010/wordprocessingCanvas" xmlns:cx="http://schemas.microsoft.com/office/drawing/2014/chartex" xmlns:cx1="http://schemas.microsoft.com/office/drawing/2015/9/8/chartex" xmlns:cx2="http://schemas.microsoft.com/office/drawing/2015/10/21/chartex" xmlns:mc="http://schemas.openxmlformats.org/markup-compatibility/2006" xmlns:o="urn:schemas-microsoft-com:office:office" xmlns:r="http://schemas.openxmlformats.org/officeDocument/2006/relationships" xmlns:m="http://schemas.openxmlformats.org/officeDocument/2006/math" xmlns:v="urn:schemas-microsoft-com:vml" xmlns:wp14="http://schemas.microsoft.com/office/word/2010/wordprocessingDrawing" xmlns:wp="http://schemas.openxmlformats.org/drawingml/2006/wordprocessingDrawing" xmlns:w10="urn:schemas-microsoft-com:office:word" xmlns:w="http://schemas.openxmlformats.org/wordprocessingml/2006/main" xmlns:w14="http://schemas.microsoft.com/office/word/2010/wordml" xmlns:w15="http://schemas.microsoft.com/office/word/2012/wordml" xmlns:w16se="http://schemas.microsoft.com/office/word/2015/wordml/symex" xmlns:wpg="http://schemas.microsoft.com/office/word/2010/wordprocessingGroup" xmlns:wpi="http://schemas.microsoft.com/office/word/2010/wordprocessingInk" xmlns:wne="http://schemas.microsoft.com/office/word/2006/wordml" xmlns:wps="http://schemas.microsoft.com/office/word/2010/wordprocessingShape" mc:Ignorable="w14 w15 w16se wp14">
+<w:hdr xmlns:wpc="http://schemas.microsoft.com/office/word/2010/wordprocessingCanvas" xmlns:mo="http://schemas.microsoft.com/office/mac/office/2008/main" xmlns:mc="http://schemas.openxmlformats.org/markup-compatibility/2006" xmlns:mv="urn:schemas-microsoft-com:mac:vml" xmlns:o="urn:schemas-microsoft-com:office:office" xmlns:r="http://schemas.openxmlformats.org/officeDocument/2006/relationships" xmlns:m="http://schemas.openxmlformats.org/officeDocument/2006/math" xmlns:v="urn:schemas-microsoft-com:vml" xmlns:wp14="http://schemas.microsoft.com/office/word/2010/wordprocessingDrawing" xmlns:wp="http://schemas.openxmlformats.org/drawingml/2006/wordprocessingDrawing" xmlns:w10="urn:schemas-microsoft-com:office:word" xmlns:w="http://schemas.openxmlformats.org/wordprocessingml/2006/main" xmlns:w14="http://schemas.microsoft.com/office/word/2010/wordml" xmlns:w15="http://schemas.microsoft.com/office/word/2012/wordml" xmlns:wpg="http://schemas.microsoft.com/office/word/2010/wordprocessingGroup" xmlns:wpi="http://schemas.microsoft.com/office/word/2010/wordprocessingInk" xmlns:wne="http://schemas.microsoft.com/office/word/2006/wordml" xmlns:wps="http://schemas.microsoft.com/office/word/2010/wordprocessingShape" mc:Ignorable="w14 w15 wp14">
   <w:sdt>
     <w:sdtPr>
       <w:rPr>
@@ -1364,7 +1343,7 @@
             <w:bCs/>
             <w:noProof/>
           </w:rPr>
-          <w:t>2</w:t>
+          <w:t>3</w:t>
         </w:r>
         <w:r>
           <w:rPr>
@@ -1386,8 +1365,8 @@
 </file>
 
 <file path=word/numbering.xml><?xml version="1.0" encoding="utf-8"?>
-<w:numbering xmlns:wpc="http://schemas.microsoft.com/office/word/2010/wordprocessingCanvas" xmlns:cx="http://schemas.microsoft.com/office/drawing/2014/chartex" xmlns:cx1="http://schemas.microsoft.com/office/drawing/2015/9/8/chartex" xmlns:cx2="http://schemas.microsoft.com/office/drawing/2015/10/21/chartex" xmlns:mc="http://schemas.openxmlformats.org/markup-compatibility/2006" xmlns:o="urn:schemas-microsoft-com:office:office" xmlns:r="http://schemas.openxmlformats.org/officeDocument/2006/relationships" xmlns:m="http://schemas.openxmlformats.org/officeDocument/2006/math" xmlns:v="urn:schemas-microsoft-com:vml" xmlns:wp14="http://schemas.microsoft.com/office/word/2010/wordprocessingDrawing" xmlns:wp="http://schemas.openxmlformats.org/drawingml/2006/wordprocessingDrawing" xmlns:w10="urn:schemas-microsoft-com:office:word" xmlns:w="http://schemas.openxmlformats.org/wordprocessingml/2006/main" xmlns:w14="http://schemas.microsoft.com/office/word/2010/wordml" xmlns:w15="http://schemas.microsoft.com/office/word/2012/wordml" xmlns:w16se="http://schemas.microsoft.com/office/word/2015/wordml/symex" xmlns:wpg="http://schemas.microsoft.com/office/word/2010/wordprocessingGroup" xmlns:wpi="http://schemas.microsoft.com/office/word/2010/wordprocessingInk" xmlns:wne="http://schemas.microsoft.com/office/word/2006/wordml" xmlns:wps="http://schemas.microsoft.com/office/word/2010/wordprocessingShape" mc:Ignorable="w14 w15 w16se wp14">
-  <w:abstractNum w:abstractNumId="0" w15:restartNumberingAfterBreak="0">
+<w:numbering xmlns:wpc="http://schemas.microsoft.com/office/word/2010/wordprocessingCanvas" xmlns:mo="http://schemas.microsoft.com/office/mac/office/2008/main" xmlns:mc="http://schemas.openxmlformats.org/markup-compatibility/2006" xmlns:mv="urn:schemas-microsoft-com:mac:vml" xmlns:o="urn:schemas-microsoft-com:office:office" xmlns:r="http://schemas.openxmlformats.org/officeDocument/2006/relationships" xmlns:m="http://schemas.openxmlformats.org/officeDocument/2006/math" xmlns:v="urn:schemas-microsoft-com:vml" xmlns:wp14="http://schemas.microsoft.com/office/word/2010/wordprocessingDrawing" xmlns:wp="http://schemas.openxmlformats.org/drawingml/2006/wordprocessingDrawing" xmlns:w10="urn:schemas-microsoft-com:office:word" xmlns:w="http://schemas.openxmlformats.org/wordprocessingml/2006/main" xmlns:w14="http://schemas.microsoft.com/office/word/2010/wordml" xmlns:w15="http://schemas.microsoft.com/office/word/2012/wordml" xmlns:wpg="http://schemas.microsoft.com/office/word/2010/wordprocessingGroup" xmlns:wpi="http://schemas.microsoft.com/office/word/2010/wordprocessingInk" xmlns:wne="http://schemas.microsoft.com/office/word/2006/wordml" xmlns:wps="http://schemas.microsoft.com/office/word/2010/wordprocessingShape" mc:Ignorable="w14 w15 wp14 mv">
+  <w:abstractNum w:abstractNumId="0">
     <w:nsid w:val="1F6C2D4E"/>
     <w:multiLevelType w:val="hybridMultilevel"/>
     <w:tmpl w:val="8D06BC60"/>
@@ -1500,7 +1479,7 @@
       </w:rPr>
     </w:lvl>
   </w:abstractNum>
-  <w:abstractNum w:abstractNumId="1" w15:restartNumberingAfterBreak="0">
+  <w:abstractNum w:abstractNumId="1">
     <w:nsid w:val="26F546D8"/>
     <w:multiLevelType w:val="hybridMultilevel"/>
     <w:tmpl w:val="3E56CD6A"/>
@@ -1586,7 +1565,7 @@
       </w:pPr>
     </w:lvl>
   </w:abstractNum>
-  <w:abstractNum w:abstractNumId="2" w15:restartNumberingAfterBreak="0">
+  <w:abstractNum w:abstractNumId="2">
     <w:nsid w:val="29D209B3"/>
     <w:multiLevelType w:val="hybridMultilevel"/>
     <w:tmpl w:val="A482958C"/>
@@ -1699,7 +1678,7 @@
       </w:rPr>
     </w:lvl>
   </w:abstractNum>
-  <w:abstractNum w:abstractNumId="3" w15:restartNumberingAfterBreak="0">
+  <w:abstractNum w:abstractNumId="3">
     <w:nsid w:val="487E4370"/>
     <w:multiLevelType w:val="hybridMultilevel"/>
     <w:tmpl w:val="B6CE6BB6"/>
@@ -1812,7 +1791,7 @@
       </w:rPr>
     </w:lvl>
   </w:abstractNum>
-  <w:abstractNum w:abstractNumId="4" w15:restartNumberingAfterBreak="0">
+  <w:abstractNum w:abstractNumId="4">
     <w:nsid w:val="48896F8C"/>
     <w:multiLevelType w:val="hybridMultilevel"/>
     <w:tmpl w:val="3412F0AA"/>
@@ -1898,7 +1877,7 @@
       </w:pPr>
     </w:lvl>
   </w:abstractNum>
-  <w:abstractNum w:abstractNumId="5" w15:restartNumberingAfterBreak="0">
+  <w:abstractNum w:abstractNumId="5">
     <w:nsid w:val="4C6B6E3F"/>
     <w:multiLevelType w:val="hybridMultilevel"/>
     <w:tmpl w:val="82F45AEE"/>
@@ -2011,7 +1990,7 @@
       </w:rPr>
     </w:lvl>
   </w:abstractNum>
-  <w:abstractNum w:abstractNumId="6" w15:restartNumberingAfterBreak="0">
+  <w:abstractNum w:abstractNumId="6">
     <w:nsid w:val="5BC42DD6"/>
     <w:multiLevelType w:val="hybridMultilevel"/>
     <w:tmpl w:val="734C8D7C"/>
@@ -2124,7 +2103,7 @@
       </w:rPr>
     </w:lvl>
   </w:abstractNum>
-  <w:abstractNum w:abstractNumId="7" w15:restartNumberingAfterBreak="0">
+  <w:abstractNum w:abstractNumId="7">
     <w:nsid w:val="72CD6578"/>
     <w:multiLevelType w:val="hybridMultilevel"/>
     <w:tmpl w:val="1B84F40A"/>
@@ -2237,7 +2216,7 @@
       </w:rPr>
     </w:lvl>
   </w:abstractNum>
-  <w:abstractNum w:abstractNumId="8" w15:restartNumberingAfterBreak="0">
+  <w:abstractNum w:abstractNumId="8">
     <w:nsid w:val="768A5EE2"/>
     <w:multiLevelType w:val="hybridMultilevel"/>
     <w:tmpl w:val="B9E884F2"/>
@@ -2381,7 +2360,7 @@
 </file>
 
 <file path=word/styles.xml><?xml version="1.0" encoding="utf-8"?>
-<w:styles xmlns:mc="http://schemas.openxmlformats.org/markup-compatibility/2006" xmlns:r="http://schemas.openxmlformats.org/officeDocument/2006/relationships" xmlns:w="http://schemas.openxmlformats.org/wordprocessingml/2006/main" xmlns:w14="http://schemas.microsoft.com/office/word/2010/wordml" xmlns:w15="http://schemas.microsoft.com/office/word/2012/wordml" xmlns:w16se="http://schemas.microsoft.com/office/word/2015/wordml/symex" mc:Ignorable="w14 w15 w16se">
+<w:styles xmlns:mc="http://schemas.openxmlformats.org/markup-compatibility/2006" xmlns:r="http://schemas.openxmlformats.org/officeDocument/2006/relationships" xmlns:w="http://schemas.openxmlformats.org/wordprocessingml/2006/main" xmlns:w14="http://schemas.microsoft.com/office/word/2010/wordml" xmlns:w15="http://schemas.microsoft.com/office/word/2012/wordml" mc:Ignorable="w14 w15">
   <w:docDefaults>
     <w:rPrDefault>
       <w:rPr>
@@ -2397,7 +2376,7 @@
       </w:pPr>
     </w:pPrDefault>
   </w:docDefaults>
-  <w:latentStyles w:defLockedState="0" w:defUIPriority="99" w:defSemiHidden="0" w:defUnhideWhenUsed="0" w:defQFormat="0" w:count="372">
+  <w:latentStyles w:defLockedState="0" w:defUIPriority="99" w:defSemiHidden="0" w:defUnhideWhenUsed="0" w:defQFormat="0" w:count="380">
     <w:lsdException w:name="Normal" w:uiPriority="0" w:qFormat="1"/>
     <w:lsdException w:name="heading 1" w:uiPriority="9" w:qFormat="1"/>
     <w:lsdException w:name="heading 2" w:semiHidden="1" w:uiPriority="9" w:unhideWhenUsed="1" w:qFormat="1"/>
@@ -2964,7 +2943,7 @@
 </file>
 
 <file path=word/glossary/document.xml><?xml version="1.0" encoding="utf-8"?>
-<w:glossaryDocument xmlns:wpc="http://schemas.microsoft.com/office/word/2010/wordprocessingCanvas" xmlns:cx="http://schemas.microsoft.com/office/drawing/2014/chartex" xmlns:cx1="http://schemas.microsoft.com/office/drawing/2015/9/8/chartex" xmlns:cx2="http://schemas.microsoft.com/office/drawing/2015/10/21/chartex" xmlns:mc="http://schemas.openxmlformats.org/markup-compatibility/2006" xmlns:o="urn:schemas-microsoft-com:office:office" xmlns:r="http://schemas.openxmlformats.org/officeDocument/2006/relationships" xmlns:m="http://schemas.openxmlformats.org/officeDocument/2006/math" xmlns:v="urn:schemas-microsoft-com:vml" xmlns:wp14="http://schemas.microsoft.com/office/word/2010/wordprocessingDrawing" xmlns:wp="http://schemas.openxmlformats.org/drawingml/2006/wordprocessingDrawing" xmlns:w10="urn:schemas-microsoft-com:office:word" xmlns:w="http://schemas.openxmlformats.org/wordprocessingml/2006/main" xmlns:w14="http://schemas.microsoft.com/office/word/2010/wordml" xmlns:w15="http://schemas.microsoft.com/office/word/2012/wordml" xmlns:w16se="http://schemas.microsoft.com/office/word/2015/wordml/symex" xmlns:wpg="http://schemas.microsoft.com/office/word/2010/wordprocessingGroup" xmlns:wpi="http://schemas.microsoft.com/office/word/2010/wordprocessingInk" xmlns:wne="http://schemas.microsoft.com/office/word/2006/wordml" xmlns:wps="http://schemas.microsoft.com/office/word/2010/wordprocessingShape" mc:Ignorable="w14 w15 w16se wp14">
+<w:glossaryDocument xmlns:wpc="http://schemas.microsoft.com/office/word/2010/wordprocessingCanvas" xmlns:mo="http://schemas.microsoft.com/office/mac/office/2008/main" xmlns:mc="http://schemas.openxmlformats.org/markup-compatibility/2006" xmlns:mv="urn:schemas-microsoft-com:mac:vml" xmlns:o="urn:schemas-microsoft-com:office:office" xmlns:r="http://schemas.openxmlformats.org/officeDocument/2006/relationships" xmlns:m="http://schemas.openxmlformats.org/officeDocument/2006/math" xmlns:v="urn:schemas-microsoft-com:vml" xmlns:wp14="http://schemas.microsoft.com/office/word/2010/wordprocessingDrawing" xmlns:wp="http://schemas.openxmlformats.org/drawingml/2006/wordprocessingDrawing" xmlns:w10="urn:schemas-microsoft-com:office:word" xmlns:w="http://schemas.openxmlformats.org/wordprocessingml/2006/main" xmlns:w14="http://schemas.microsoft.com/office/word/2010/wordml" xmlns:w15="http://schemas.microsoft.com/office/word/2012/wordml" xmlns:wpg="http://schemas.microsoft.com/office/word/2010/wordprocessingGroup" xmlns:wpi="http://schemas.microsoft.com/office/word/2010/wordprocessingInk" xmlns:wne="http://schemas.microsoft.com/office/word/2006/wordml" xmlns:wps="http://schemas.microsoft.com/office/word/2010/wordprocessingShape" mc:Ignorable="w14 w15 wp14">
   <w:docParts>
     <w:docPart>
       <w:docPartPr>
@@ -3066,27 +3045,27 @@
 </file>
 
 <file path=word/glossary/fontTable.xml><?xml version="1.0" encoding="utf-8"?>
-<w:fonts xmlns:mc="http://schemas.openxmlformats.org/markup-compatibility/2006" xmlns:r="http://schemas.openxmlformats.org/officeDocument/2006/relationships" xmlns:w="http://schemas.openxmlformats.org/wordprocessingml/2006/main" xmlns:w14="http://schemas.microsoft.com/office/word/2010/wordml" xmlns:w15="http://schemas.microsoft.com/office/word/2012/wordml" xmlns:w16se="http://schemas.microsoft.com/office/word/2015/wordml/symex" mc:Ignorable="w14 w15 w16se">
+<w:fonts xmlns:mc="http://schemas.openxmlformats.org/markup-compatibility/2006" xmlns:r="http://schemas.openxmlformats.org/officeDocument/2006/relationships" xmlns:w="http://schemas.openxmlformats.org/wordprocessingml/2006/main" xmlns:w14="http://schemas.microsoft.com/office/word/2010/wordml" xmlns:w15="http://schemas.microsoft.com/office/word/2012/wordml" mc:Ignorable="w14 w15">
   <w:font w:name="Symbol">
-    <w:panose1 w:val="05050102010706020507"/>
+    <w:panose1 w:val="00000000000000000000"/>
     <w:charset w:val="02"/>
-    <w:family w:val="roman"/>
+    <w:family w:val="auto"/>
     <w:pitch w:val="variable"/>
     <w:sig w:usb0="00000000" w:usb1="10000000" w:usb2="00000000" w:usb3="00000000" w:csb0="80000000" w:csb1="00000000"/>
   </w:font>
   <w:font w:name="Times New Roman">
     <w:panose1 w:val="02020603050405020304"/>
     <w:charset w:val="00"/>
-    <w:family w:val="roman"/>
+    <w:family w:val="auto"/>
     <w:pitch w:val="variable"/>
-    <w:sig w:usb0="E0002EFF" w:usb1="C0007843" w:usb2="00000009" w:usb3="00000000" w:csb0="000001FF" w:csb1="00000000"/>
+    <w:sig w:usb0="E0002AEF" w:usb1="C0007841" w:usb2="00000009" w:usb3="00000000" w:csb0="000001FF" w:csb1="00000000"/>
   </w:font>
   <w:font w:name="Courier New">
     <w:panose1 w:val="02070309020205020404"/>
     <w:charset w:val="00"/>
-    <w:family w:val="modern"/>
-    <w:pitch w:val="fixed"/>
-    <w:sig w:usb0="E0002EFF" w:usb1="C0007843" w:usb2="00000009" w:usb3="00000000" w:csb0="000001FF" w:csb1="00000000"/>
+    <w:family w:val="auto"/>
+    <w:pitch w:val="variable"/>
+    <w:sig w:usb0="E0002AFF" w:usb1="C0007843" w:usb2="00000009" w:usb3="00000000" w:csb0="000001FF" w:csb1="00000000"/>
   </w:font>
   <w:font w:name="Wingdings">
     <w:panose1 w:val="05000000000000000000"/>
@@ -3098,14 +3077,14 @@
   <w:font w:name="Calibri">
     <w:panose1 w:val="020F0502020204030204"/>
     <w:charset w:val="00"/>
-    <w:family w:val="swiss"/>
+    <w:family w:val="auto"/>
     <w:pitch w:val="variable"/>
     <w:sig w:usb0="E00002FF" w:usb1="4000ACFF" w:usb2="00000001" w:usb3="00000000" w:csb0="0000019F" w:csb1="00000000"/>
   </w:font>
   <w:font w:name="Cambria">
     <w:panose1 w:val="02040503050406030204"/>
     <w:charset w:val="00"/>
-    <w:family w:val="roman"/>
+    <w:family w:val="auto"/>
     <w:pitch w:val="variable"/>
     <w:sig w:usb0="E00002FF" w:usb1="400004FF" w:usb2="00000000" w:usb3="00000000" w:csb0="0000019F" w:csb1="00000000"/>
   </w:font>
@@ -3116,10 +3095,17 @@
     <w:pitch w:val="variable"/>
     <w:sig w:usb0="E1002EFF" w:usb1="C000605B" w:usb2="00000029" w:usb3="00000000" w:csb0="000101FF" w:csb1="00000000"/>
   </w:font>
+  <w:font w:name="Arial">
+    <w:panose1 w:val="020B0604020202020204"/>
+    <w:charset w:val="00"/>
+    <w:family w:val="auto"/>
+    <w:pitch w:val="variable"/>
+    <w:sig w:usb0="E0002AFF" w:usb1="C0007843" w:usb2="00000009" w:usb3="00000000" w:csb0="000001FF" w:csb1="00000000"/>
+  </w:font>
   <w:font w:name="Calibri Light">
     <w:panose1 w:val="020F0302020204030204"/>
     <w:charset w:val="00"/>
-    <w:family w:val="swiss"/>
+    <w:family w:val="auto"/>
     <w:pitch w:val="variable"/>
     <w:sig w:usb0="A00002EF" w:usb1="4000207B" w:usb2="00000000" w:usb3="00000000" w:csb0="0000019F" w:csb1="00000000"/>
   </w:font>
@@ -3127,7 +3113,7 @@
 </file>
 
 <file path=word/glossary/settings.xml><?xml version="1.0" encoding="utf-8"?>
-<w:settings xmlns:mc="http://schemas.openxmlformats.org/markup-compatibility/2006" xmlns:o="urn:schemas-microsoft-com:office:office" xmlns:r="http://schemas.openxmlformats.org/officeDocument/2006/relationships" xmlns:m="http://schemas.openxmlformats.org/officeDocument/2006/math" xmlns:v="urn:schemas-microsoft-com:vml" xmlns:w10="urn:schemas-microsoft-com:office:word" xmlns:w="http://schemas.openxmlformats.org/wordprocessingml/2006/main" xmlns:w14="http://schemas.microsoft.com/office/word/2010/wordml" xmlns:w15="http://schemas.microsoft.com/office/word/2012/wordml" xmlns:w16se="http://schemas.microsoft.com/office/word/2015/wordml/symex" xmlns:sl="http://schemas.openxmlformats.org/schemaLibrary/2006/main" mc:Ignorable="w14 w15 w16se">
+<w:settings xmlns:mc="http://schemas.openxmlformats.org/markup-compatibility/2006" xmlns:o="urn:schemas-microsoft-com:office:office" xmlns:r="http://schemas.openxmlformats.org/officeDocument/2006/relationships" xmlns:m="http://schemas.openxmlformats.org/officeDocument/2006/math" xmlns:v="urn:schemas-microsoft-com:vml" xmlns:w10="urn:schemas-microsoft-com:office:word" xmlns:w="http://schemas.openxmlformats.org/wordprocessingml/2006/main" xmlns:w14="http://schemas.microsoft.com/office/word/2010/wordml" xmlns:w15="http://schemas.microsoft.com/office/word/2012/wordml" xmlns:sl="http://schemas.openxmlformats.org/schemaLibrary/2006/main" mc:Ignorable="w14 w15">
   <w:view w:val="normal"/>
   <w:defaultTabStop w:val="720"/>
   <w:hyphenationZone w:val="425"/>
@@ -3151,6 +3137,7 @@
     <w:rsid w:val="0095247F"/>
     <w:rsid w:val="009639C2"/>
     <w:rsid w:val="00B06C10"/>
+    <w:rsid w:val="00C327A6"/>
     <w:rsid w:val="00DA405D"/>
     <w:rsid w:val="00DC1709"/>
     <w:rsid w:val="00F42144"/>
@@ -3177,7 +3164,7 @@
 </file>
 
 <file path=word/glossary/styles.xml><?xml version="1.0" encoding="utf-8"?>
-<w:styles xmlns:mc="http://schemas.openxmlformats.org/markup-compatibility/2006" xmlns:r="http://schemas.openxmlformats.org/officeDocument/2006/relationships" xmlns:w="http://schemas.openxmlformats.org/wordprocessingml/2006/main" xmlns:w14="http://schemas.microsoft.com/office/word/2010/wordml" xmlns:w15="http://schemas.microsoft.com/office/word/2012/wordml" xmlns:w16se="http://schemas.microsoft.com/office/word/2015/wordml/symex" mc:Ignorable="w14 w15 w16se">
+<w:styles xmlns:mc="http://schemas.openxmlformats.org/markup-compatibility/2006" xmlns:r="http://schemas.openxmlformats.org/officeDocument/2006/relationships" xmlns:w="http://schemas.openxmlformats.org/wordprocessingml/2006/main" xmlns:w14="http://schemas.microsoft.com/office/word/2010/wordml" xmlns:w15="http://schemas.microsoft.com/office/word/2012/wordml" mc:Ignorable="w14 w15">
   <w:docDefaults>
     <w:rPrDefault>
       <w:rPr>
@@ -3193,7 +3180,7 @@
       </w:pPr>
     </w:pPrDefault>
   </w:docDefaults>
-  <w:latentStyles w:defLockedState="0" w:defUIPriority="99" w:defSemiHidden="0" w:defUnhideWhenUsed="0" w:defQFormat="0" w:count="372">
+  <w:latentStyles w:defLockedState="0" w:defUIPriority="99" w:defSemiHidden="0" w:defUnhideWhenUsed="0" w:defQFormat="0" w:count="380">
     <w:lsdException w:name="Normal" w:uiPriority="0" w:qFormat="1"/>
     <w:lsdException w:name="heading 1" w:uiPriority="9" w:qFormat="1"/>
     <w:lsdException w:name="heading 2" w:semiHidden="1" w:uiPriority="9" w:unhideWhenUsed="1" w:qFormat="1"/>
@@ -3616,9 +3603,10 @@
 </file>
 
 <file path=word/glossary/webSettings.xml><?xml version="1.0" encoding="utf-8"?>
-<w:webSettings xmlns:mc="http://schemas.openxmlformats.org/markup-compatibility/2006" xmlns:r="http://schemas.openxmlformats.org/officeDocument/2006/relationships" xmlns:w="http://schemas.openxmlformats.org/wordprocessingml/2006/main" xmlns:w14="http://schemas.microsoft.com/office/word/2010/wordml" xmlns:w15="http://schemas.microsoft.com/office/word/2012/wordml" xmlns:w16se="http://schemas.microsoft.com/office/word/2015/wordml/symex" mc:Ignorable="w14 w15 w16se">
+<w:webSettings xmlns:mc="http://schemas.openxmlformats.org/markup-compatibility/2006" xmlns:r="http://schemas.openxmlformats.org/officeDocument/2006/relationships" xmlns:w="http://schemas.openxmlformats.org/wordprocessingml/2006/main" xmlns:w14="http://schemas.microsoft.com/office/word/2010/wordml" xmlns:w15="http://schemas.microsoft.com/office/word/2012/wordml" mc:Ignorable="w14 w15">
   <w:optimizeForBrowser/>
   <w:allowPNG/>
+  <w:doNotSaveAsSingleFile/>
 </w:webSettings>
 </file>
 

</xml_diff>